<commit_message>
Criação do caso de uso 26
</commit_message>
<xml_diff>
--- a/documentation/projeto PL EAPLI 2012-2013 v1.docx
+++ b/documentation/projeto PL EAPLI 2012-2013 v1.docx
@@ -4,7 +4,7 @@
   <w:body>
     <w:p>
       <w:pPr>
-        <w:pStyle w:val="Title"/>
+        <w:pStyle w:val="Ttulo"/>
         <w:jc w:val="both"/>
       </w:pPr>
       <w:r>
@@ -13,7 +13,7 @@
     </w:p>
     <w:p>
       <w:pPr>
-        <w:pStyle w:val="Subtitle"/>
+        <w:pStyle w:val="Subttulo"/>
         <w:jc w:val="both"/>
       </w:pPr>
       <w:r>
@@ -22,7 +22,7 @@
     </w:p>
     <w:p>
       <w:pPr>
-        <w:pStyle w:val="Heading1"/>
+        <w:pStyle w:val="Cabealho1"/>
       </w:pPr>
       <w:r>
         <w:t xml:space="preserve">Aplicação para </w:t>
@@ -44,7 +44,7 @@
     </w:p>
     <w:p>
       <w:pPr>
-        <w:pStyle w:val="Heading1"/>
+        <w:pStyle w:val="Cabealho1"/>
         <w:jc w:val="both"/>
       </w:pPr>
       <w:r>
@@ -53,7 +53,7 @@
     </w:p>
     <w:p>
       <w:pPr>
-        <w:pStyle w:val="ListParagraph"/>
+        <w:pStyle w:val="PargrafodaLista"/>
         <w:numPr>
           <w:ilvl w:val="0"/>
           <w:numId w:val="2"/>
@@ -75,7 +75,7 @@
     </w:p>
     <w:p>
       <w:pPr>
-        <w:pStyle w:val="ListParagraph"/>
+        <w:pStyle w:val="PargrafodaLista"/>
         <w:numPr>
           <w:ilvl w:val="0"/>
           <w:numId w:val="2"/>
@@ -105,7 +105,7 @@
     </w:p>
     <w:p>
       <w:pPr>
-        <w:pStyle w:val="ListParagraph"/>
+        <w:pStyle w:val="PargrafodaLista"/>
         <w:numPr>
           <w:ilvl w:val="0"/>
           <w:numId w:val="2"/>
@@ -144,7 +144,7 @@
     </w:p>
     <w:p>
       <w:pPr>
-        <w:pStyle w:val="ListParagraph"/>
+        <w:pStyle w:val="PargrafodaLista"/>
         <w:numPr>
           <w:ilvl w:val="1"/>
           <w:numId w:val="2"/>
@@ -168,7 +168,7 @@
     </w:p>
     <w:p>
       <w:pPr>
-        <w:pStyle w:val="ListParagraph"/>
+        <w:pStyle w:val="PargrafodaLista"/>
         <w:numPr>
           <w:ilvl w:val="0"/>
           <w:numId w:val="2"/>
@@ -187,7 +187,7 @@
     </w:p>
     <w:p>
       <w:pPr>
-        <w:pStyle w:val="ListParagraph"/>
+        <w:pStyle w:val="PargrafodaLista"/>
         <w:numPr>
           <w:ilvl w:val="0"/>
           <w:numId w:val="2"/>
@@ -206,7 +206,7 @@
     </w:p>
     <w:p>
       <w:pPr>
-        <w:pStyle w:val="ListParagraph"/>
+        <w:pStyle w:val="PargrafodaLista"/>
         <w:numPr>
           <w:ilvl w:val="0"/>
           <w:numId w:val="2"/>
@@ -243,7 +243,7 @@
     </w:p>
     <w:p>
       <w:pPr>
-        <w:pStyle w:val="ListParagraph"/>
+        <w:pStyle w:val="PargrafodaLista"/>
         <w:numPr>
           <w:ilvl w:val="0"/>
           <w:numId w:val="2"/>
@@ -265,7 +265,7 @@
     </w:p>
     <w:p>
       <w:pPr>
-        <w:pStyle w:val="ListParagraph"/>
+        <w:pStyle w:val="PargrafodaLista"/>
         <w:numPr>
           <w:ilvl w:val="0"/>
           <w:numId w:val="2"/>
@@ -290,7 +290,7 @@
     </w:p>
     <w:p>
       <w:pPr>
-        <w:pStyle w:val="ListParagraph"/>
+        <w:pStyle w:val="PargrafodaLista"/>
         <w:numPr>
           <w:ilvl w:val="0"/>
           <w:numId w:val="2"/>
@@ -312,7 +312,7 @@
     </w:p>
     <w:p>
       <w:pPr>
-        <w:pStyle w:val="ListParagraph"/>
+        <w:pStyle w:val="PargrafodaLista"/>
         <w:numPr>
           <w:ilvl w:val="0"/>
           <w:numId w:val="2"/>
@@ -331,7 +331,7 @@
     </w:p>
     <w:p>
       <w:pPr>
-        <w:pStyle w:val="ListParagraph"/>
+        <w:pStyle w:val="PargrafodaLista"/>
         <w:numPr>
           <w:ilvl w:val="0"/>
           <w:numId w:val="2"/>
@@ -350,7 +350,7 @@
     </w:p>
     <w:p>
       <w:pPr>
-        <w:pStyle w:val="ListParagraph"/>
+        <w:pStyle w:val="PargrafodaLista"/>
         <w:numPr>
           <w:ilvl w:val="0"/>
           <w:numId w:val="2"/>
@@ -369,7 +369,7 @@
     </w:p>
     <w:p>
       <w:pPr>
-        <w:pStyle w:val="ListParagraph"/>
+        <w:pStyle w:val="PargrafodaLista"/>
         <w:numPr>
           <w:ilvl w:val="0"/>
           <w:numId w:val="2"/>
@@ -401,7 +401,7 @@
     </w:p>
     <w:p>
       <w:pPr>
-        <w:pStyle w:val="ListParagraph"/>
+        <w:pStyle w:val="PargrafodaLista"/>
         <w:numPr>
           <w:ilvl w:val="0"/>
           <w:numId w:val="2"/>
@@ -435,7 +435,7 @@
     </w:p>
     <w:p>
       <w:pPr>
-        <w:pStyle w:val="ListParagraph"/>
+        <w:pStyle w:val="PargrafodaLista"/>
         <w:numPr>
           <w:ilvl w:val="0"/>
           <w:numId w:val="2"/>
@@ -457,7 +457,7 @@
     </w:p>
     <w:p>
       <w:pPr>
-        <w:pStyle w:val="ListParagraph"/>
+        <w:pStyle w:val="PargrafodaLista"/>
         <w:numPr>
           <w:ilvl w:val="0"/>
           <w:numId w:val="2"/>
@@ -476,7 +476,7 @@
     </w:p>
     <w:p>
       <w:pPr>
-        <w:pStyle w:val="ListParagraph"/>
+        <w:pStyle w:val="PargrafodaLista"/>
         <w:numPr>
           <w:ilvl w:val="0"/>
           <w:numId w:val="2"/>
@@ -501,7 +501,7 @@
     </w:p>
     <w:p>
       <w:pPr>
-        <w:pStyle w:val="ListParagraph"/>
+        <w:pStyle w:val="PargrafodaLista"/>
         <w:numPr>
           <w:ilvl w:val="1"/>
           <w:numId w:val="2"/>
@@ -514,7 +514,7 @@
     </w:p>
     <w:p>
       <w:pPr>
-        <w:pStyle w:val="ListParagraph"/>
+        <w:pStyle w:val="PargrafodaLista"/>
         <w:numPr>
           <w:ilvl w:val="1"/>
           <w:numId w:val="2"/>
@@ -527,7 +527,7 @@
     </w:p>
     <w:p>
       <w:pPr>
-        <w:pStyle w:val="ListParagraph"/>
+        <w:pStyle w:val="PargrafodaLista"/>
         <w:numPr>
           <w:ilvl w:val="1"/>
           <w:numId w:val="2"/>
@@ -540,7 +540,7 @@
     </w:p>
     <w:p>
       <w:pPr>
-        <w:pStyle w:val="ListParagraph"/>
+        <w:pStyle w:val="PargrafodaLista"/>
         <w:numPr>
           <w:ilvl w:val="1"/>
           <w:numId w:val="2"/>
@@ -553,7 +553,7 @@
     </w:p>
     <w:p>
       <w:pPr>
-        <w:pStyle w:val="ListParagraph"/>
+        <w:pStyle w:val="PargrafodaLista"/>
         <w:numPr>
           <w:ilvl w:val="0"/>
           <w:numId w:val="2"/>
@@ -596,7 +596,7 @@
     </w:p>
     <w:p>
       <w:pPr>
-        <w:pStyle w:val="ListParagraph"/>
+        <w:pStyle w:val="PargrafodaLista"/>
         <w:numPr>
           <w:ilvl w:val="0"/>
           <w:numId w:val="2"/>
@@ -621,7 +621,7 @@
     </w:p>
     <w:p>
       <w:pPr>
-        <w:pStyle w:val="ListParagraph"/>
+        <w:pStyle w:val="PargrafodaLista"/>
         <w:numPr>
           <w:ilvl w:val="0"/>
           <w:numId w:val="2"/>
@@ -640,7 +640,7 @@
     </w:p>
     <w:p>
       <w:pPr>
-        <w:pStyle w:val="ListParagraph"/>
+        <w:pStyle w:val="PargrafodaLista"/>
         <w:numPr>
           <w:ilvl w:val="0"/>
           <w:numId w:val="2"/>
@@ -659,7 +659,7 @@
     </w:p>
     <w:p>
       <w:pPr>
-        <w:pStyle w:val="ListParagraph"/>
+        <w:pStyle w:val="PargrafodaLista"/>
         <w:numPr>
           <w:ilvl w:val="0"/>
           <w:numId w:val="2"/>
@@ -678,7 +678,7 @@
     </w:p>
     <w:p>
       <w:pPr>
-        <w:pStyle w:val="ListParagraph"/>
+        <w:pStyle w:val="PargrafodaLista"/>
         <w:numPr>
           <w:ilvl w:val="0"/>
           <w:numId w:val="2"/>
@@ -700,7 +700,7 @@
     </w:p>
     <w:p>
       <w:pPr>
-        <w:pStyle w:val="ListParagraph"/>
+        <w:pStyle w:val="PargrafodaLista"/>
         <w:numPr>
           <w:ilvl w:val="0"/>
           <w:numId w:val="2"/>
@@ -719,7 +719,7 @@
     </w:p>
     <w:p>
       <w:pPr>
-        <w:pStyle w:val="ListParagraph"/>
+        <w:pStyle w:val="PargrafodaLista"/>
         <w:numPr>
           <w:ilvl w:val="0"/>
           <w:numId w:val="2"/>
@@ -738,11 +738,31 @@
     </w:p>
     <w:p>
       <w:pPr>
-        <w:pStyle w:val="Heading1"/>
-      </w:pPr>
+        <w:pStyle w:val="PargrafodaLista"/>
+        <w:numPr>
+          <w:ilvl w:val="0"/>
+          <w:numId w:val="2"/>
+        </w:numPr>
+        <w:jc w:val="both"/>
+      </w:pPr>
+      <w:r>
+        <w:rPr>
+          <w:i/>
+        </w:rPr>
+        <w:t>Listagem de tipos de despesas</w:t>
+      </w:r>
+      <w:r>
+        <w:t xml:space="preserve"> – o utilizador pode consultar os tipos de despesas, listando toda a informação destas.</w:t>
+      </w:r>
       <w:bookmarkStart w:id="0" w:name="_GoBack"/>
       <w:bookmarkEnd w:id="0"/>
-      <w:r>
+    </w:p>
+    <w:p>
+      <w:pPr>
+        <w:pStyle w:val="Cabealho1"/>
+      </w:pPr>
+      <w:r>
+        <w:lastRenderedPageBreak/>
         <w:t>Modo de funcionamento</w:t>
       </w:r>
     </w:p>
@@ -757,11 +777,7 @@
         <w:t xml:space="preserve">. Em cada aula, o docente em conjunto com os alunos planeiam o trabalho dessa sessão. </w:t>
       </w:r>
       <w:r>
-        <w:t xml:space="preserve">Cada par de alunos ficará responsável por uma </w:t>
-      </w:r>
-      <w:r>
-        <w:lastRenderedPageBreak/>
-        <w:t>tarefa, tendo que a analisar, desenhar, desenvolver, testar e no fim colocar no repositório comum devidamente integrado.</w:t>
+        <w:t>Cada par de alunos ficará responsável por uma tarefa, tendo que a analisar, desenhar, desenvolver, testar e no fim colocar no repositório comum devidamente integrado.</w:t>
       </w:r>
     </w:p>
     <w:p>
@@ -801,7 +817,7 @@
     </w:p>
     <w:p>
       <w:pPr>
-        <w:pStyle w:val="ListParagraph"/>
+        <w:pStyle w:val="PargrafodaLista"/>
         <w:numPr>
           <w:ilvl w:val="0"/>
           <w:numId w:val="3"/>
@@ -822,7 +838,7 @@
     </w:p>
     <w:p>
       <w:pPr>
-        <w:pStyle w:val="ListParagraph"/>
+        <w:pStyle w:val="PargrafodaLista"/>
         <w:numPr>
           <w:ilvl w:val="0"/>
           <w:numId w:val="3"/>
@@ -840,7 +856,7 @@
     </w:p>
     <w:p>
       <w:pPr>
-        <w:pStyle w:val="ListParagraph"/>
+        <w:pStyle w:val="PargrafodaLista"/>
         <w:numPr>
           <w:ilvl w:val="0"/>
           <w:numId w:val="3"/>
@@ -853,7 +869,7 @@
     </w:p>
     <w:p>
       <w:pPr>
-        <w:pStyle w:val="ListParagraph"/>
+        <w:pStyle w:val="PargrafodaLista"/>
         <w:numPr>
           <w:ilvl w:val="0"/>
           <w:numId w:val="3"/>
@@ -883,7 +899,7 @@
     </w:p>
     <w:p>
       <w:pPr>
-        <w:pStyle w:val="ListParagraph"/>
+        <w:pStyle w:val="PargrafodaLista"/>
         <w:numPr>
           <w:ilvl w:val="0"/>
           <w:numId w:val="4"/>
@@ -917,7 +933,7 @@
     </w:p>
     <w:p>
       <w:pPr>
-        <w:pStyle w:val="ListParagraph"/>
+        <w:pStyle w:val="PargrafodaLista"/>
         <w:numPr>
           <w:ilvl w:val="0"/>
           <w:numId w:val="4"/>
@@ -949,7 +965,7 @@
     </w:p>
     <w:p>
       <w:pPr>
-        <w:pStyle w:val="ListParagraph"/>
+        <w:pStyle w:val="PargrafodaLista"/>
         <w:numPr>
           <w:ilvl w:val="0"/>
           <w:numId w:val="4"/>
@@ -978,7 +994,7 @@
     </w:p>
     <w:p>
       <w:pPr>
-        <w:pStyle w:val="ListParagraph"/>
+        <w:pStyle w:val="PargrafodaLista"/>
         <w:numPr>
           <w:ilvl w:val="0"/>
           <w:numId w:val="4"/>
@@ -1018,7 +1034,7 @@
     </w:p>
     <w:p>
       <w:pPr>
-        <w:pStyle w:val="ListParagraph"/>
+        <w:pStyle w:val="PargrafodaLista"/>
         <w:numPr>
           <w:ilvl w:val="0"/>
           <w:numId w:val="4"/>
@@ -1039,7 +1055,7 @@
     </w:p>
     <w:p>
       <w:pPr>
-        <w:pStyle w:val="ListParagraph"/>
+        <w:pStyle w:val="PargrafodaLista"/>
         <w:numPr>
           <w:ilvl w:val="0"/>
           <w:numId w:val="4"/>
@@ -1052,7 +1068,7 @@
     </w:p>
     <w:p>
       <w:pPr>
-        <w:pStyle w:val="ListParagraph"/>
+        <w:pStyle w:val="PargrafodaLista"/>
         <w:numPr>
           <w:ilvl w:val="1"/>
           <w:numId w:val="4"/>
@@ -1072,7 +1088,7 @@
     </w:p>
     <w:p>
       <w:pPr>
-        <w:pStyle w:val="ListParagraph"/>
+        <w:pStyle w:val="PargrafodaLista"/>
         <w:numPr>
           <w:ilvl w:val="1"/>
           <w:numId w:val="4"/>
@@ -1098,7 +1114,7 @@
     </w:p>
     <w:p>
       <w:pPr>
-        <w:pStyle w:val="ListParagraph"/>
+        <w:pStyle w:val="PargrafodaLista"/>
         <w:numPr>
           <w:ilvl w:val="1"/>
           <w:numId w:val="4"/>
@@ -1116,7 +1132,7 @@
     </w:p>
     <w:p>
       <w:pPr>
-        <w:pStyle w:val="ListParagraph"/>
+        <w:pStyle w:val="PargrafodaLista"/>
         <w:numPr>
           <w:ilvl w:val="1"/>
           <w:numId w:val="4"/>
@@ -1139,7 +1155,7 @@
     </w:p>
     <w:p>
       <w:pPr>
-        <w:pStyle w:val="ListParagraph"/>
+        <w:pStyle w:val="PargrafodaLista"/>
         <w:numPr>
           <w:ilvl w:val="1"/>
           <w:numId w:val="4"/>
@@ -1977,11 +1993,11 @@
     <w:name w:val="Normal"/>
     <w:qFormat/>
   </w:style>
-  <w:style w:type="paragraph" w:styleId="Heading1">
+  <w:style w:type="paragraph" w:styleId="Cabealho1">
     <w:name w:val="heading 1"/>
     <w:basedOn w:val="Normal"/>
     <w:next w:val="Normal"/>
-    <w:link w:val="Heading1Char"/>
+    <w:link w:val="Cabealho1Carcter"/>
     <w:uiPriority w:val="9"/>
     <w:qFormat/>
     <w:rsid w:val="00D32DCE"/>
@@ -2000,13 +2016,13 @@
       <w:szCs w:val="28"/>
     </w:rPr>
   </w:style>
-  <w:style w:type="character" w:default="1" w:styleId="DefaultParagraphFont">
+  <w:style w:type="character" w:default="1" w:styleId="Tipodeletrapredefinidodopargrafo">
     <w:name w:val="Default Paragraph Font"/>
     <w:uiPriority w:val="1"/>
     <w:semiHidden/>
     <w:unhideWhenUsed/>
   </w:style>
-  <w:style w:type="table" w:default="1" w:styleId="TableNormal">
+  <w:style w:type="table" w:default="1" w:styleId="Tabelanormal">
     <w:name w:val="Normal Table"/>
     <w:uiPriority w:val="99"/>
     <w:semiHidden/>
@@ -2021,16 +2037,16 @@
       </w:tblCellMar>
     </w:tblPr>
   </w:style>
-  <w:style w:type="numbering" w:default="1" w:styleId="NoList">
+  <w:style w:type="numbering" w:default="1" w:styleId="Semlista">
     <w:name w:val="No List"/>
     <w:uiPriority w:val="99"/>
     <w:semiHidden/>
     <w:unhideWhenUsed/>
   </w:style>
-  <w:style w:type="character" w:customStyle="1" w:styleId="Heading1Char">
-    <w:name w:val="Heading 1 Char"/>
-    <w:basedOn w:val="DefaultParagraphFont"/>
-    <w:link w:val="Heading1"/>
+  <w:style w:type="character" w:customStyle="1" w:styleId="Cabealho1Carcter">
+    <w:name w:val="Cabeçalho 1 Carácter"/>
+    <w:basedOn w:val="Tipodeletrapredefinidodopargrafo"/>
+    <w:link w:val="Cabealho1"/>
     <w:uiPriority w:val="9"/>
     <w:rsid w:val="00D32DCE"/>
     <w:rPr>
@@ -2042,11 +2058,11 @@
       <w:szCs w:val="28"/>
     </w:rPr>
   </w:style>
-  <w:style w:type="paragraph" w:styleId="Title">
+  <w:style w:type="paragraph" w:styleId="Ttulo">
     <w:name w:val="Title"/>
     <w:basedOn w:val="Normal"/>
     <w:next w:val="Normal"/>
-    <w:link w:val="TitleChar"/>
+    <w:link w:val="TtuloCarcter"/>
     <w:uiPriority w:val="10"/>
     <w:qFormat/>
     <w:rsid w:val="00D32DCE"/>
@@ -2066,10 +2082,10 @@
       <w:szCs w:val="52"/>
     </w:rPr>
   </w:style>
-  <w:style w:type="character" w:customStyle="1" w:styleId="TitleChar">
-    <w:name w:val="Title Char"/>
-    <w:basedOn w:val="DefaultParagraphFont"/>
-    <w:link w:val="Title"/>
+  <w:style w:type="character" w:customStyle="1" w:styleId="TtuloCarcter">
+    <w:name w:val="Título Carácter"/>
+    <w:basedOn w:val="Tipodeletrapredefinidodopargrafo"/>
+    <w:link w:val="Ttulo"/>
     <w:uiPriority w:val="10"/>
     <w:rsid w:val="00D32DCE"/>
     <w:rPr>
@@ -2081,11 +2097,11 @@
       <w:szCs w:val="52"/>
     </w:rPr>
   </w:style>
-  <w:style w:type="paragraph" w:styleId="Subtitle">
+  <w:style w:type="paragraph" w:styleId="Subttulo">
     <w:name w:val="Subtitle"/>
     <w:basedOn w:val="Normal"/>
     <w:next w:val="Normal"/>
-    <w:link w:val="SubtitleChar"/>
+    <w:link w:val="SubttuloCarcter"/>
     <w:uiPriority w:val="11"/>
     <w:qFormat/>
     <w:rsid w:val="00D32DCE"/>
@@ -2104,10 +2120,10 @@
       <w:szCs w:val="24"/>
     </w:rPr>
   </w:style>
-  <w:style w:type="character" w:customStyle="1" w:styleId="SubtitleChar">
-    <w:name w:val="Subtitle Char"/>
-    <w:basedOn w:val="DefaultParagraphFont"/>
-    <w:link w:val="Subtitle"/>
+  <w:style w:type="character" w:customStyle="1" w:styleId="SubttuloCarcter">
+    <w:name w:val="Subtítulo Carácter"/>
+    <w:basedOn w:val="Tipodeletrapredefinidodopargrafo"/>
+    <w:link w:val="Subttulo"/>
     <w:uiPriority w:val="11"/>
     <w:rsid w:val="00D32DCE"/>
     <w:rPr>
@@ -2120,7 +2136,7 @@
       <w:szCs w:val="24"/>
     </w:rPr>
   </w:style>
-  <w:style w:type="paragraph" w:styleId="ListParagraph">
+  <w:style w:type="paragraph" w:styleId="PargrafodaLista">
     <w:name w:val="List Paragraph"/>
     <w:basedOn w:val="Normal"/>
     <w:uiPriority w:val="34"/>
@@ -2131,9 +2147,9 @@
       <w:contextualSpacing/>
     </w:pPr>
   </w:style>
-  <w:style w:type="character" w:styleId="CommentReference">
+  <w:style w:type="character" w:styleId="Refdecomentrio">
     <w:name w:val="annotation reference"/>
-    <w:basedOn w:val="DefaultParagraphFont"/>
+    <w:basedOn w:val="Tipodeletrapredefinidodopargrafo"/>
     <w:uiPriority w:val="99"/>
     <w:semiHidden/>
     <w:unhideWhenUsed/>
@@ -2143,10 +2159,10 @@
       <w:szCs w:val="16"/>
     </w:rPr>
   </w:style>
-  <w:style w:type="paragraph" w:styleId="CommentText">
+  <w:style w:type="paragraph" w:styleId="Textodecomentrio">
     <w:name w:val="annotation text"/>
     <w:basedOn w:val="Normal"/>
-    <w:link w:val="CommentTextChar"/>
+    <w:link w:val="TextodecomentrioCarcter"/>
     <w:uiPriority w:val="99"/>
     <w:semiHidden/>
     <w:unhideWhenUsed/>
@@ -2159,10 +2175,10 @@
       <w:szCs w:val="20"/>
     </w:rPr>
   </w:style>
-  <w:style w:type="character" w:customStyle="1" w:styleId="CommentTextChar">
-    <w:name w:val="Comment Text Char"/>
-    <w:basedOn w:val="DefaultParagraphFont"/>
-    <w:link w:val="CommentText"/>
+  <w:style w:type="character" w:customStyle="1" w:styleId="TextodecomentrioCarcter">
+    <w:name w:val="Texto de comentário Carácter"/>
+    <w:basedOn w:val="Tipodeletrapredefinidodopargrafo"/>
+    <w:link w:val="Textodecomentrio"/>
     <w:uiPriority w:val="99"/>
     <w:semiHidden/>
     <w:rsid w:val="00BF5FFE"/>
@@ -2171,11 +2187,11 @@
       <w:szCs w:val="20"/>
     </w:rPr>
   </w:style>
-  <w:style w:type="paragraph" w:styleId="CommentSubject">
+  <w:style w:type="paragraph" w:styleId="Assuntodecomentrio">
     <w:name w:val="annotation subject"/>
-    <w:basedOn w:val="CommentText"/>
-    <w:next w:val="CommentText"/>
-    <w:link w:val="CommentSubjectChar"/>
+    <w:basedOn w:val="Textodecomentrio"/>
+    <w:next w:val="Textodecomentrio"/>
+    <w:link w:val="AssuntodecomentrioCarcter"/>
     <w:uiPriority w:val="99"/>
     <w:semiHidden/>
     <w:unhideWhenUsed/>
@@ -2185,10 +2201,10 @@
       <w:bCs/>
     </w:rPr>
   </w:style>
-  <w:style w:type="character" w:customStyle="1" w:styleId="CommentSubjectChar">
-    <w:name w:val="Comment Subject Char"/>
-    <w:basedOn w:val="CommentTextChar"/>
-    <w:link w:val="CommentSubject"/>
+  <w:style w:type="character" w:customStyle="1" w:styleId="AssuntodecomentrioCarcter">
+    <w:name w:val="Assunto de comentário Carácter"/>
+    <w:basedOn w:val="TextodecomentrioCarcter"/>
+    <w:link w:val="Assuntodecomentrio"/>
     <w:uiPriority w:val="99"/>
     <w:semiHidden/>
     <w:rsid w:val="00BF5FFE"/>
@@ -2199,10 +2215,10 @@
       <w:szCs w:val="20"/>
     </w:rPr>
   </w:style>
-  <w:style w:type="paragraph" w:styleId="BalloonText">
+  <w:style w:type="paragraph" w:styleId="Textodebalo">
     <w:name w:val="Balloon Text"/>
     <w:basedOn w:val="Normal"/>
-    <w:link w:val="BalloonTextChar"/>
+    <w:link w:val="TextodebaloCarcter"/>
     <w:uiPriority w:val="99"/>
     <w:semiHidden/>
     <w:unhideWhenUsed/>
@@ -2216,10 +2232,10 @@
       <w:szCs w:val="16"/>
     </w:rPr>
   </w:style>
-  <w:style w:type="character" w:customStyle="1" w:styleId="BalloonTextChar">
-    <w:name w:val="Balloon Text Char"/>
-    <w:basedOn w:val="DefaultParagraphFont"/>
-    <w:link w:val="BalloonText"/>
+  <w:style w:type="character" w:customStyle="1" w:styleId="TextodebaloCarcter">
+    <w:name w:val="Texto de balão Carácter"/>
+    <w:basedOn w:val="Tipodeletrapredefinidodopargrafo"/>
+    <w:link w:val="Textodebalo"/>
     <w:uiPriority w:val="99"/>
     <w:semiHidden/>
     <w:rsid w:val="00BF5FFE"/>
@@ -2392,11 +2408,11 @@
     <w:name w:val="Normal"/>
     <w:qFormat/>
   </w:style>
-  <w:style w:type="paragraph" w:styleId="Heading1">
+  <w:style w:type="paragraph" w:styleId="Cabealho1">
     <w:name w:val="heading 1"/>
     <w:basedOn w:val="Normal"/>
     <w:next w:val="Normal"/>
-    <w:link w:val="Heading1Char"/>
+    <w:link w:val="Cabealho1Carcter"/>
     <w:uiPriority w:val="9"/>
     <w:qFormat/>
     <w:rsid w:val="00D32DCE"/>
@@ -2415,13 +2431,13 @@
       <w:szCs w:val="28"/>
     </w:rPr>
   </w:style>
-  <w:style w:type="character" w:default="1" w:styleId="DefaultParagraphFont">
+  <w:style w:type="character" w:default="1" w:styleId="Tipodeletrapredefinidodopargrafo">
     <w:name w:val="Default Paragraph Font"/>
     <w:uiPriority w:val="1"/>
     <w:semiHidden/>
     <w:unhideWhenUsed/>
   </w:style>
-  <w:style w:type="table" w:default="1" w:styleId="TableNormal">
+  <w:style w:type="table" w:default="1" w:styleId="Tabelanormal">
     <w:name w:val="Normal Table"/>
     <w:uiPriority w:val="99"/>
     <w:semiHidden/>
@@ -2436,16 +2452,16 @@
       </w:tblCellMar>
     </w:tblPr>
   </w:style>
-  <w:style w:type="numbering" w:default="1" w:styleId="NoList">
+  <w:style w:type="numbering" w:default="1" w:styleId="Semlista">
     <w:name w:val="No List"/>
     <w:uiPriority w:val="99"/>
     <w:semiHidden/>
     <w:unhideWhenUsed/>
   </w:style>
-  <w:style w:type="character" w:customStyle="1" w:styleId="Heading1Char">
-    <w:name w:val="Heading 1 Char"/>
-    <w:basedOn w:val="DefaultParagraphFont"/>
-    <w:link w:val="Heading1"/>
+  <w:style w:type="character" w:customStyle="1" w:styleId="Cabealho1Carcter">
+    <w:name w:val="Cabeçalho 1 Carácter"/>
+    <w:basedOn w:val="Tipodeletrapredefinidodopargrafo"/>
+    <w:link w:val="Cabealho1"/>
     <w:uiPriority w:val="9"/>
     <w:rsid w:val="00D32DCE"/>
     <w:rPr>
@@ -2457,11 +2473,11 @@
       <w:szCs w:val="28"/>
     </w:rPr>
   </w:style>
-  <w:style w:type="paragraph" w:styleId="Title">
+  <w:style w:type="paragraph" w:styleId="Ttulo">
     <w:name w:val="Title"/>
     <w:basedOn w:val="Normal"/>
     <w:next w:val="Normal"/>
-    <w:link w:val="TitleChar"/>
+    <w:link w:val="TtuloCarcter"/>
     <w:uiPriority w:val="10"/>
     <w:qFormat/>
     <w:rsid w:val="00D32DCE"/>
@@ -2481,10 +2497,10 @@
       <w:szCs w:val="52"/>
     </w:rPr>
   </w:style>
-  <w:style w:type="character" w:customStyle="1" w:styleId="TitleChar">
-    <w:name w:val="Title Char"/>
-    <w:basedOn w:val="DefaultParagraphFont"/>
-    <w:link w:val="Title"/>
+  <w:style w:type="character" w:customStyle="1" w:styleId="TtuloCarcter">
+    <w:name w:val="Título Carácter"/>
+    <w:basedOn w:val="Tipodeletrapredefinidodopargrafo"/>
+    <w:link w:val="Ttulo"/>
     <w:uiPriority w:val="10"/>
     <w:rsid w:val="00D32DCE"/>
     <w:rPr>
@@ -2496,11 +2512,11 @@
       <w:szCs w:val="52"/>
     </w:rPr>
   </w:style>
-  <w:style w:type="paragraph" w:styleId="Subtitle">
+  <w:style w:type="paragraph" w:styleId="Subttulo">
     <w:name w:val="Subtitle"/>
     <w:basedOn w:val="Normal"/>
     <w:next w:val="Normal"/>
-    <w:link w:val="SubtitleChar"/>
+    <w:link w:val="SubttuloCarcter"/>
     <w:uiPriority w:val="11"/>
     <w:qFormat/>
     <w:rsid w:val="00D32DCE"/>
@@ -2519,10 +2535,10 @@
       <w:szCs w:val="24"/>
     </w:rPr>
   </w:style>
-  <w:style w:type="character" w:customStyle="1" w:styleId="SubtitleChar">
-    <w:name w:val="Subtitle Char"/>
-    <w:basedOn w:val="DefaultParagraphFont"/>
-    <w:link w:val="Subtitle"/>
+  <w:style w:type="character" w:customStyle="1" w:styleId="SubttuloCarcter">
+    <w:name w:val="Subtítulo Carácter"/>
+    <w:basedOn w:val="Tipodeletrapredefinidodopargrafo"/>
+    <w:link w:val="Subttulo"/>
     <w:uiPriority w:val="11"/>
     <w:rsid w:val="00D32DCE"/>
     <w:rPr>
@@ -2535,7 +2551,7 @@
       <w:szCs w:val="24"/>
     </w:rPr>
   </w:style>
-  <w:style w:type="paragraph" w:styleId="ListParagraph">
+  <w:style w:type="paragraph" w:styleId="PargrafodaLista">
     <w:name w:val="List Paragraph"/>
     <w:basedOn w:val="Normal"/>
     <w:uiPriority w:val="34"/>
@@ -2546,9 +2562,9 @@
       <w:contextualSpacing/>
     </w:pPr>
   </w:style>
-  <w:style w:type="character" w:styleId="CommentReference">
+  <w:style w:type="character" w:styleId="Refdecomentrio">
     <w:name w:val="annotation reference"/>
-    <w:basedOn w:val="DefaultParagraphFont"/>
+    <w:basedOn w:val="Tipodeletrapredefinidodopargrafo"/>
     <w:uiPriority w:val="99"/>
     <w:semiHidden/>
     <w:unhideWhenUsed/>
@@ -2558,10 +2574,10 @@
       <w:szCs w:val="16"/>
     </w:rPr>
   </w:style>
-  <w:style w:type="paragraph" w:styleId="CommentText">
+  <w:style w:type="paragraph" w:styleId="Textodecomentrio">
     <w:name w:val="annotation text"/>
     <w:basedOn w:val="Normal"/>
-    <w:link w:val="CommentTextChar"/>
+    <w:link w:val="TextodecomentrioCarcter"/>
     <w:uiPriority w:val="99"/>
     <w:semiHidden/>
     <w:unhideWhenUsed/>
@@ -2574,10 +2590,10 @@
       <w:szCs w:val="20"/>
     </w:rPr>
   </w:style>
-  <w:style w:type="character" w:customStyle="1" w:styleId="CommentTextChar">
-    <w:name w:val="Comment Text Char"/>
-    <w:basedOn w:val="DefaultParagraphFont"/>
-    <w:link w:val="CommentText"/>
+  <w:style w:type="character" w:customStyle="1" w:styleId="TextodecomentrioCarcter">
+    <w:name w:val="Texto de comentário Carácter"/>
+    <w:basedOn w:val="Tipodeletrapredefinidodopargrafo"/>
+    <w:link w:val="Textodecomentrio"/>
     <w:uiPriority w:val="99"/>
     <w:semiHidden/>
     <w:rsid w:val="00BF5FFE"/>
@@ -2586,11 +2602,11 @@
       <w:szCs w:val="20"/>
     </w:rPr>
   </w:style>
-  <w:style w:type="paragraph" w:styleId="CommentSubject">
+  <w:style w:type="paragraph" w:styleId="Assuntodecomentrio">
     <w:name w:val="annotation subject"/>
-    <w:basedOn w:val="CommentText"/>
-    <w:next w:val="CommentText"/>
-    <w:link w:val="CommentSubjectChar"/>
+    <w:basedOn w:val="Textodecomentrio"/>
+    <w:next w:val="Textodecomentrio"/>
+    <w:link w:val="AssuntodecomentrioCarcter"/>
     <w:uiPriority w:val="99"/>
     <w:semiHidden/>
     <w:unhideWhenUsed/>
@@ -2600,10 +2616,10 @@
       <w:bCs/>
     </w:rPr>
   </w:style>
-  <w:style w:type="character" w:customStyle="1" w:styleId="CommentSubjectChar">
-    <w:name w:val="Comment Subject Char"/>
-    <w:basedOn w:val="CommentTextChar"/>
-    <w:link w:val="CommentSubject"/>
+  <w:style w:type="character" w:customStyle="1" w:styleId="AssuntodecomentrioCarcter">
+    <w:name w:val="Assunto de comentário Carácter"/>
+    <w:basedOn w:val="TextodecomentrioCarcter"/>
+    <w:link w:val="Assuntodecomentrio"/>
     <w:uiPriority w:val="99"/>
     <w:semiHidden/>
     <w:rsid w:val="00BF5FFE"/>
@@ -2614,10 +2630,10 @@
       <w:szCs w:val="20"/>
     </w:rPr>
   </w:style>
-  <w:style w:type="paragraph" w:styleId="BalloonText">
+  <w:style w:type="paragraph" w:styleId="Textodebalo">
     <w:name w:val="Balloon Text"/>
     <w:basedOn w:val="Normal"/>
-    <w:link w:val="BalloonTextChar"/>
+    <w:link w:val="TextodebaloCarcter"/>
     <w:uiPriority w:val="99"/>
     <w:semiHidden/>
     <w:unhideWhenUsed/>
@@ -2631,10 +2647,10 @@
       <w:szCs w:val="16"/>
     </w:rPr>
   </w:style>
-  <w:style w:type="character" w:customStyle="1" w:styleId="BalloonTextChar">
-    <w:name w:val="Balloon Text Char"/>
-    <w:basedOn w:val="DefaultParagraphFont"/>
-    <w:link w:val="BalloonText"/>
+  <w:style w:type="character" w:customStyle="1" w:styleId="TextodebaloCarcter">
+    <w:name w:val="Texto de balão Carácter"/>
+    <w:basedOn w:val="Tipodeletrapredefinidodopargrafo"/>
+    <w:link w:val="Textodebalo"/>
     <w:uiPriority w:val="99"/>
     <w:semiHidden/>
     <w:rsid w:val="00BF5FFE"/>
@@ -2937,7 +2953,7 @@
 </file>
 
 <file path=customXml/itemProps1.xml><?xml version="1.0" encoding="utf-8"?>
-<ds:datastoreItem xmlns:ds="http://schemas.openxmlformats.org/officeDocument/2006/customXml" ds:itemID="{89CB04E1-E4E8-44DB-BC18-DF2498FDC8E4}">
+<ds:datastoreItem xmlns:ds="http://schemas.openxmlformats.org/officeDocument/2006/customXml" ds:itemID="{A84F21BA-923B-4720-810B-391B6C604430}">
   <ds:schemaRefs>
     <ds:schemaRef ds:uri="http://schemas.openxmlformats.org/officeDocument/2006/bibliography"/>
   </ds:schemaRefs>

</xml_diff>